<commit_message>
docs(Ver. 1.6.1.0): 📚 Stocket - docs:
Se han actualizado las bitácoras de seguimiento
</commit_message>
<xml_diff>
--- a/docs/GFPI-F-023_Formato_Planeacion_seguimiento_y_evaluacion_etapa_productiva.docx
+++ b/docs/GFPI-F-023_Formato_Planeacion_seguimiento_y_evaluacion_etapa_productiva.docx
@@ -982,9 +982,8 @@
                 <w:sz w:val="18"/>
                 <w:szCs w:val="18"/>
               </w:rPr>
-              <w:t xml:space="preserve">Ente </w:t>
-            </w:r>
-            <w:proofErr w:type="spellStart"/>
+              <w:t>Ente C</w:t>
+            </w:r>
             <w:r>
               <w:rPr>
                 <w:rFonts w:ascii="Calibri" w:hAnsi="Calibri" w:cs="Calibri"/>
@@ -994,20 +993,8 @@
                 <w:sz w:val="18"/>
                 <w:szCs w:val="18"/>
               </w:rPr>
-              <w:t>C</w:t>
-            </w:r>
-            <w:r>
-              <w:rPr>
-                <w:rFonts w:ascii="Calibri" w:hAnsi="Calibri" w:cs="Calibri"/>
-                <w:bCs/>
-                <w:color w:val="000000"/>
-                <w:spacing w:val="-3"/>
-                <w:sz w:val="18"/>
-                <w:szCs w:val="18"/>
-              </w:rPr>
               <w:t>oformador</w:t>
             </w:r>
-            <w:proofErr w:type="spellEnd"/>
           </w:p>
         </w:tc>
         <w:tc>
@@ -1153,7 +1140,6 @@
                 <w:szCs w:val="18"/>
               </w:rPr>
             </w:pPr>
-            <w:proofErr w:type="spellStart"/>
             <w:r>
               <w:rPr>
                 <w:rFonts w:ascii="Calibri" w:hAnsi="Calibri" w:cs="Calibri"/>
@@ -1163,19 +1149,7 @@
                 <w:sz w:val="18"/>
                 <w:szCs w:val="18"/>
               </w:rPr>
-              <w:t>Nit</w:t>
-            </w:r>
-            <w:proofErr w:type="spellEnd"/>
-            <w:r>
-              <w:rPr>
-                <w:rFonts w:ascii="Calibri" w:hAnsi="Calibri" w:cs="Calibri"/>
-                <w:bCs/>
-                <w:color w:val="000000"/>
-                <w:spacing w:val="-3"/>
-                <w:sz w:val="18"/>
-                <w:szCs w:val="18"/>
-              </w:rPr>
-              <w:t>:</w:t>
+              <w:t>Nit:</w:t>
             </w:r>
           </w:p>
         </w:tc>
@@ -1375,7 +1349,6 @@
               </w:rPr>
               <w:t xml:space="preserve">Nombre del </w:t>
             </w:r>
-            <w:proofErr w:type="gramStart"/>
             <w:r>
               <w:rPr>
                 <w:rFonts w:ascii="Calibri" w:hAnsi="Calibri" w:cs="Calibri"/>
@@ -1385,10 +1358,24 @@
                 <w:sz w:val="18"/>
                 <w:szCs w:val="18"/>
               </w:rPr>
-              <w:t>Jefe</w:t>
-            </w:r>
-            <w:proofErr w:type="gramEnd"/>
-            <w:r>
+              <w:t>Jefe Inmediato del aprendiz:</w:t>
+            </w:r>
+          </w:p>
+        </w:tc>
+        <w:tc>
+          <w:tcPr>
+            <w:tcW w:w="3126" w:type="pct"/>
+            <w:gridSpan w:val="4"/>
+            <w:tcBorders>
+              <w:left w:val="single" w:sz="4" w:space="0" w:color="auto"/>
+            </w:tcBorders>
+            <w:shd w:val="clear" w:color="auto" w:fill="auto"/>
+            <w:vAlign w:val="center"/>
+          </w:tcPr>
+          <w:p>
+            <w:pPr>
+              <w:suppressAutoHyphens/>
+              <w:spacing w:line="276" w:lineRule="auto"/>
               <w:rPr>
                 <w:rFonts w:ascii="Calibri" w:hAnsi="Calibri" w:cs="Calibri"/>
                 <w:bCs/>
@@ -1397,24 +1384,8 @@
                 <w:sz w:val="18"/>
                 <w:szCs w:val="18"/>
               </w:rPr>
-              <w:t xml:space="preserve"> Inmediato del aprendiz:</w:t>
-            </w:r>
-          </w:p>
-        </w:tc>
-        <w:tc>
-          <w:tcPr>
-            <w:tcW w:w="3126" w:type="pct"/>
-            <w:gridSpan w:val="4"/>
-            <w:tcBorders>
-              <w:left w:val="single" w:sz="4" w:space="0" w:color="auto"/>
-            </w:tcBorders>
-            <w:shd w:val="clear" w:color="auto" w:fill="auto"/>
-            <w:vAlign w:val="center"/>
-          </w:tcPr>
-          <w:p>
-            <w:pPr>
-              <w:suppressAutoHyphens/>
-              <w:spacing w:line="276" w:lineRule="auto"/>
+            </w:pPr>
+            <w:r>
               <w:rPr>
                 <w:rFonts w:ascii="Calibri" w:hAnsi="Calibri" w:cs="Calibri"/>
                 <w:bCs/>
@@ -1423,17 +1394,7 @@
                 <w:sz w:val="18"/>
                 <w:szCs w:val="18"/>
               </w:rPr>
-            </w:pPr>
-            <w:r>
-              <w:rPr>
-                <w:rFonts w:ascii="Calibri" w:hAnsi="Calibri" w:cs="Calibri"/>
-                <w:bCs/>
-                <w:color w:val="000000"/>
-                <w:spacing w:val="-3"/>
-                <w:sz w:val="18"/>
-                <w:szCs w:val="18"/>
-              </w:rPr>
-              <w:t>GUSTAVO ENRIQUE GONZALES IMITOLA</w:t>
+              <w:t>JOSE DANIEL LOPEZ MARIN</w:t>
             </w:r>
           </w:p>
         </w:tc>
@@ -1532,7 +1493,7 @@
                 <w:sz w:val="18"/>
                 <w:szCs w:val="18"/>
               </w:rPr>
-              <w:t>LIDER DE SEGUIMIENTO</w:t>
+              <w:t>COORDINADOR DE SEGUIMIENTO</w:t>
             </w:r>
           </w:p>
         </w:tc>
@@ -1631,7 +1592,7 @@
                 <w:sz w:val="18"/>
                 <w:szCs w:val="18"/>
               </w:rPr>
-              <w:t>3193548584</w:t>
+              <w:t>5711346</w:t>
             </w:r>
           </w:p>
         </w:tc>
@@ -1741,7 +1702,7 @@
                 <w:sz w:val="18"/>
                 <w:szCs w:val="18"/>
               </w:rPr>
-              <w:t>gusgoim77@hotmail.com</w:t>
+              <w:t>jdlopezm@sena.edu.co</w:t>
             </w:r>
           </w:p>
         </w:tc>
@@ -1955,25 +1916,14 @@
                 <w:szCs w:val="18"/>
               </w:rPr>
             </w:pPr>
-            <w:proofErr w:type="gramStart"/>
-            <w:r>
-              <w:rPr>
-                <w:rFonts w:ascii="Calibri" w:hAnsi="Calibri" w:cs="Calibri"/>
-                <w:b/>
-                <w:sz w:val="18"/>
-                <w:szCs w:val="18"/>
-              </w:rPr>
-              <w:t>ACTIVIDADES A DESARROLLAR</w:t>
-            </w:r>
-            <w:proofErr w:type="gramEnd"/>
-            <w:r>
-              <w:rPr>
-                <w:rFonts w:ascii="Calibri" w:hAnsi="Calibri" w:cs="Calibri"/>
-                <w:b/>
-                <w:sz w:val="18"/>
-                <w:szCs w:val="18"/>
-              </w:rPr>
-              <w:t xml:space="preserve"> </w:t>
+            <w:r>
+              <w:rPr>
+                <w:rFonts w:ascii="Calibri" w:hAnsi="Calibri" w:cs="Calibri"/>
+                <w:b/>
+                <w:sz w:val="18"/>
+                <w:szCs w:val="18"/>
+              </w:rPr>
+              <w:t xml:space="preserve">ACTIVIDADES A DESARROLLAR </w:t>
             </w:r>
           </w:p>
           <w:p>
@@ -2810,25 +2760,14 @@
                 <w:szCs w:val="18"/>
               </w:rPr>
             </w:pPr>
-            <w:proofErr w:type="spellStart"/>
-            <w:r>
-              <w:rPr>
-                <w:rFonts w:ascii="Calibri" w:hAnsi="Calibri" w:cs="Calibri"/>
-                <w:b/>
-                <w:sz w:val="18"/>
-                <w:szCs w:val="18"/>
-              </w:rPr>
-              <w:t>Documentacion</w:t>
-            </w:r>
-            <w:proofErr w:type="spellEnd"/>
-            <w:r>
-              <w:rPr>
-                <w:rFonts w:ascii="Calibri" w:hAnsi="Calibri" w:cs="Calibri"/>
-                <w:b/>
-                <w:sz w:val="18"/>
-                <w:szCs w:val="18"/>
-              </w:rPr>
-              <w:t>:</w:t>
+            <w:r>
+              <w:rPr>
+                <w:rFonts w:ascii="Calibri" w:hAnsi="Calibri" w:cs="Calibri"/>
+                <w:b/>
+                <w:sz w:val="18"/>
+                <w:szCs w:val="18"/>
+              </w:rPr>
+              <w:t>Documentacion:</w:t>
             </w:r>
           </w:p>
           <w:p>
@@ -2925,25 +2864,14 @@
                 <w:szCs w:val="18"/>
               </w:rPr>
             </w:pPr>
-            <w:proofErr w:type="spellStart"/>
-            <w:r>
-              <w:rPr>
-                <w:rFonts w:ascii="Calibri" w:hAnsi="Calibri" w:cs="Calibri"/>
-                <w:b/>
-                <w:sz w:val="18"/>
-                <w:szCs w:val="18"/>
-              </w:rPr>
-              <w:t>Mocks</w:t>
-            </w:r>
-            <w:proofErr w:type="spellEnd"/>
-            <w:r>
-              <w:rPr>
-                <w:rFonts w:ascii="Calibri" w:hAnsi="Calibri" w:cs="Calibri"/>
-                <w:b/>
-                <w:sz w:val="18"/>
-                <w:szCs w:val="18"/>
-              </w:rPr>
-              <w:t xml:space="preserve"> de datos de prueba</w:t>
+            <w:r>
+              <w:rPr>
+                <w:rFonts w:ascii="Calibri" w:hAnsi="Calibri" w:cs="Calibri"/>
+                <w:b/>
+                <w:sz w:val="18"/>
+                <w:szCs w:val="18"/>
+              </w:rPr>
+              <w:t>Mocks de datos de prueba</w:t>
             </w:r>
           </w:p>
           <w:p>
@@ -4293,19 +4221,8 @@
                 <w:sz w:val="18"/>
                 <w:szCs w:val="18"/>
               </w:rPr>
-              <w:t xml:space="preserve">Repositorio </w:t>
-            </w:r>
-            <w:proofErr w:type="spellStart"/>
-            <w:r>
-              <w:rPr>
-                <w:rFonts w:ascii="Calibri" w:hAnsi="Calibri" w:cs="Calibri"/>
-                <w:b/>
-                <w:sz w:val="18"/>
-                <w:szCs w:val="18"/>
-              </w:rPr>
-              <w:t>Github</w:t>
-            </w:r>
-            <w:proofErr w:type="spellEnd"/>
+              <w:t>Repositorio Github</w:t>
+            </w:r>
           </w:p>
         </w:tc>
       </w:tr>
@@ -4340,27 +4257,7 @@
                 <w:szCs w:val="18"/>
               </w:rPr>
               <w:lastRenderedPageBreak/>
-              <w:t xml:space="preserve">Desarrollo del producto: </w:t>
-            </w:r>
-            <w:proofErr w:type="spellStart"/>
-            <w:r>
-              <w:rPr>
-                <w:rFonts w:ascii="Calibri" w:hAnsi="Calibri" w:cs="Calibri"/>
-                <w:b/>
-                <w:sz w:val="18"/>
-                <w:szCs w:val="18"/>
-              </w:rPr>
-              <w:t>Version</w:t>
-            </w:r>
-            <w:proofErr w:type="spellEnd"/>
-            <w:r>
-              <w:rPr>
-                <w:rFonts w:ascii="Calibri" w:hAnsi="Calibri" w:cs="Calibri"/>
-                <w:b/>
-                <w:sz w:val="18"/>
-                <w:szCs w:val="18"/>
-              </w:rPr>
-              <w:t xml:space="preserve"> 0.5.0.0</w:t>
+              <w:t>Desarrollo del producto: Version 0.5.0.0</w:t>
             </w:r>
           </w:p>
         </w:tc>
@@ -4695,27 +4592,7 @@
                 <w:sz w:val="18"/>
                 <w:szCs w:val="18"/>
               </w:rPr>
-              <w:t xml:space="preserve">Nombre y Firma del ente </w:t>
-            </w:r>
-            <w:proofErr w:type="spellStart"/>
-            <w:r>
-              <w:rPr>
-                <w:rFonts w:ascii="Calibri" w:hAnsi="Calibri" w:cs="Calibri"/>
-                <w:b/>
-                <w:sz w:val="18"/>
-                <w:szCs w:val="18"/>
-              </w:rPr>
-              <w:t>Coformador</w:t>
-            </w:r>
-            <w:proofErr w:type="spellEnd"/>
-            <w:r>
-              <w:rPr>
-                <w:rFonts w:ascii="Calibri" w:hAnsi="Calibri" w:cs="Calibri"/>
-                <w:b/>
-                <w:sz w:val="18"/>
-                <w:szCs w:val="18"/>
-              </w:rPr>
-              <w:t xml:space="preserve">      </w:t>
+              <w:t xml:space="preserve">Nombre y Firma del ente Coformador      </w:t>
             </w:r>
             <w:r>
               <w:rPr>
@@ -5714,7 +5591,6 @@
               </w:rPr>
               <w:t xml:space="preserve">Desarrolla relaciones interpersonales con las personas de los diferentes niveles del ente </w:t>
             </w:r>
-            <w:proofErr w:type="spellStart"/>
             <w:r>
               <w:rPr>
                 <w:rFonts w:ascii="Calibri" w:hAnsi="Calibri" w:cs="Calibri"/>
@@ -5723,7 +5599,6 @@
               </w:rPr>
               <w:t>Coformador</w:t>
             </w:r>
-            <w:proofErr w:type="spellEnd"/>
             <w:r>
               <w:rPr>
                 <w:rFonts w:ascii="Calibri" w:hAnsi="Calibri" w:cs="Calibri"/>
@@ -7571,17 +7446,7 @@
                 <w:szCs w:val="18"/>
               </w:rPr>
               <w:lastRenderedPageBreak/>
-              <w:t xml:space="preserve">SEGURIDAD </w:t>
-            </w:r>
-            <w:proofErr w:type="gramStart"/>
-            <w:r>
-              <w:rPr>
-                <w:rFonts w:ascii="Calibri" w:hAnsi="Calibri" w:cs="Calibri"/>
-                <w:b/>
-                <w:sz w:val="18"/>
-                <w:szCs w:val="18"/>
-              </w:rPr>
-              <w:t xml:space="preserve">OCUPACIONAL </w:t>
+              <w:t xml:space="preserve">SEGURIDAD OCUPACIONAL </w:t>
             </w:r>
             <w:r>
               <w:rPr>
@@ -7599,17 +7464,7 @@
                 <w:sz w:val="18"/>
                 <w:szCs w:val="18"/>
               </w:rPr>
-              <w:t>E</w:t>
-            </w:r>
-            <w:proofErr w:type="gramEnd"/>
-            <w:r>
-              <w:rPr>
-                <w:rFonts w:ascii="Calibri" w:hAnsi="Calibri" w:cs="Calibri"/>
-                <w:b/>
-                <w:sz w:val="18"/>
-                <w:szCs w:val="18"/>
-              </w:rPr>
-              <w:t xml:space="preserve"> INDUSTRIAL</w:t>
+              <w:t>E INDUSTRIAL</w:t>
             </w:r>
           </w:p>
         </w:tc>
@@ -7895,19 +7750,8 @@
                 <w:sz w:val="18"/>
                 <w:szCs w:val="18"/>
               </w:rPr>
-              <w:t xml:space="preserve">ente </w:t>
-            </w:r>
-            <w:proofErr w:type="spellStart"/>
-            <w:r>
-              <w:rPr>
-                <w:rFonts w:ascii="Calibri" w:hAnsi="Calibri" w:cs="Calibri"/>
-                <w:b/>
-                <w:sz w:val="18"/>
-                <w:szCs w:val="18"/>
-              </w:rPr>
-              <w:t>Coformador</w:t>
-            </w:r>
-            <w:proofErr w:type="spellEnd"/>
+              <w:t>ente Coformador</w:t>
+            </w:r>
             <w:r>
               <w:rPr>
                 <w:rFonts w:ascii="Calibri" w:hAnsi="Calibri" w:cs="Calibri"/>
@@ -8775,27 +8619,7 @@
                 <w:sz w:val="18"/>
                 <w:szCs w:val="18"/>
               </w:rPr>
-              <w:t xml:space="preserve">Nombre y Firma del ente </w:t>
-            </w:r>
-            <w:proofErr w:type="spellStart"/>
-            <w:r>
-              <w:rPr>
-                <w:rFonts w:ascii="Calibri" w:hAnsi="Calibri" w:cs="Calibri"/>
-                <w:b/>
-                <w:sz w:val="18"/>
-                <w:szCs w:val="18"/>
-              </w:rPr>
-              <w:t>Coformador</w:t>
-            </w:r>
-            <w:proofErr w:type="spellEnd"/>
-            <w:r>
-              <w:rPr>
-                <w:rFonts w:ascii="Calibri" w:hAnsi="Calibri" w:cs="Calibri"/>
-                <w:b/>
-                <w:sz w:val="18"/>
-                <w:szCs w:val="18"/>
-              </w:rPr>
-              <w:t xml:space="preserve">        </w:t>
+              <w:t xml:space="preserve">Nombre y Firma del ente Coformador        </w:t>
             </w:r>
             <w:r>
               <w:rPr>
@@ -11307,6 +11131,7 @@
   <w:style w:type="character" w:default="1" w:styleId="Fuentedeprrafopredeter">
     <w:name w:val="Default Paragraph Font"/>
     <w:uiPriority w:val="1"/>
+    <w:semiHidden/>
     <w:unhideWhenUsed/>
   </w:style>
   <w:style w:type="table" w:default="1" w:styleId="Tablanormal">

</xml_diff>